<commit_message>
changes to files structure, implemeneted junit and added some test batch files
</commit_message>
<xml_diff>
--- a/MineSweeper/MineSweeperV2/MineSweeperPlan.docx
+++ b/MineSweeper/MineSweeperV2/MineSweeperPlan.docx
@@ -334,16 +334,9 @@
     <w:p>
       <w:pPr>
         <w:pStyle w:val="ListParagraph"/>
-        <w:numPr>
-          <w:ilvl w:val="1"/>
-          <w:numId w:val="1"/>
-        </w:numPr>
-      </w:pPr>
-      <w:r>
-        <w:t>Playing Again (defaults to true)</w:t>
-      </w:r>
-    </w:p>
-    <w:p/>
+        <w:ind w:left="1800"/>
+      </w:pPr>
+    </w:p>
     <w:p>
       <w:pPr>
         <w:pStyle w:val="ListParagraph"/>
@@ -438,6 +431,7 @@
     <w:p/>
     <w:p>
       <w:r>
+        <w:lastRenderedPageBreak/>
         <w:t>MineSweeperInstance</w:t>
       </w:r>
     </w:p>
@@ -486,7 +480,10 @@
         </w:numPr>
       </w:pPr>
       <w:r>
-        <w:t xml:space="preserve">Creates an instance of the </w:t>
+        <w:t xml:space="preserve">Updates the </w:t>
+      </w:r>
+      <w:r>
+        <w:t xml:space="preserve">instance of the </w:t>
       </w:r>
       <w:r>
         <w:t>MSData class, intended to be returned.</w:t>
@@ -504,13 +501,7 @@
         <w:t xml:space="preserve">Has an array </w:t>
       </w:r>
       <w:r>
-        <w:t xml:space="preserve">of </w:t>
-      </w:r>
-      <w:r>
-        <w:t>CellHold</w:t>
-      </w:r>
-      <w:r>
-        <w:t>, which it passes to the GUI currently being used.</w:t>
+        <w:t>of CellHold, which it passes to the GUI currently being used.</w:t>
       </w:r>
     </w:p>
     <w:p>
@@ -546,274 +537,327 @@
         </w:numPr>
       </w:pPr>
       <w:r>
+        <w:rPr>
+          <w:b/>
+        </w:rPr>
+        <w:t>(moved to runner)</w:t>
+      </w:r>
+      <w:r>
+        <w:t xml:space="preserve"> </w:t>
+      </w:r>
+      <w:r>
         <w:t>If it ends make a call to the GUI, which will have some end screen default, with a prompt for play again (maybe even have some way to change the GUI? Probably not that’s real hard).</w:t>
       </w:r>
     </w:p>
     <w:p>
       <w:pPr>
         <w:pStyle w:val="ListParagraph"/>
+        <w:numPr>
+          <w:ilvl w:val="0"/>
+          <w:numId w:val="1"/>
+        </w:numPr>
+      </w:pPr>
+      <w:r>
+        <w:t>When it ends return the file.</w:t>
+      </w:r>
+    </w:p>
+    <w:p>
+      <w:pPr>
+        <w:pStyle w:val="ListParagraph"/>
+        <w:numPr>
+          <w:ilvl w:val="0"/>
+          <w:numId w:val="1"/>
+        </w:numPr>
+      </w:pPr>
+      <w:r>
+        <w:t>Run a test to make SURE that the spot that was selected is legal. (</w:t>
+      </w:r>
+      <w:proofErr w:type="gramStart"/>
+      <w:r>
+        <w:t>double</w:t>
+      </w:r>
+      <w:proofErr w:type="gramEnd"/>
+      <w:r>
+        <w:t xml:space="preserve"> safe – just check that it wasn’t already selected before – shouldn’t be possible but never hurts to check).</w:t>
+      </w:r>
+    </w:p>
+    <w:p>
+      <w:pPr>
+        <w:pStyle w:val="ListParagraph"/>
+        <w:numPr>
+          <w:ilvl w:val="0"/>
+          <w:numId w:val="1"/>
+        </w:numPr>
+      </w:pPr>
+      <w:r>
+        <w:t xml:space="preserve">If it has, just call </w:t>
+      </w:r>
+      <w:proofErr w:type="spellStart"/>
+      <w:proofErr w:type="gramStart"/>
+      <w:r>
+        <w:t>gui</w:t>
+      </w:r>
+      <w:proofErr w:type="spellEnd"/>
+      <w:proofErr w:type="gramEnd"/>
+      <w:r>
+        <w:t xml:space="preserve"> – maybe include an error message?</w:t>
+      </w:r>
+    </w:p>
+    <w:p>
+      <w:pPr>
+        <w:pStyle w:val="ListParagraph"/>
+        <w:numPr>
+          <w:ilvl w:val="0"/>
+          <w:numId w:val="1"/>
+        </w:numPr>
+      </w:pPr>
+      <w:r>
+        <w:t xml:space="preserve">NOTE – make it so that the </w:t>
+      </w:r>
+      <w:proofErr w:type="spellStart"/>
+      <w:proofErr w:type="gramStart"/>
+      <w:r>
+        <w:t>gui</w:t>
+      </w:r>
+      <w:proofErr w:type="spellEnd"/>
+      <w:proofErr w:type="gramEnd"/>
+      <w:r>
+        <w:t xml:space="preserve"> has capacity for error messages – an option string passed into it. </w:t>
+      </w:r>
+    </w:p>
+    <w:p>
+      <w:pPr>
+        <w:pStyle w:val="ListParagraph"/>
         <w:ind w:left="1080"/>
       </w:pPr>
+    </w:p>
+    <w:p>
+      <w:pPr>
+        <w:pStyle w:val="ListParagraph"/>
+        <w:ind w:left="1080"/>
+      </w:pPr>
+    </w:p>
+    <w:p>
+      <w:pPr>
+        <w:pStyle w:val="ListParagraph"/>
+        <w:ind w:left="1080"/>
+      </w:pPr>
+    </w:p>
+    <w:p>
+      <w:pPr>
+        <w:pStyle w:val="ListParagraph"/>
+        <w:ind w:left="1080"/>
+      </w:pPr>
+    </w:p>
+    <w:p>
+      <w:pPr>
+        <w:pStyle w:val="ListParagraph"/>
+        <w:ind w:left="1080"/>
+      </w:pPr>
+    </w:p>
+    <w:p>
+      <w:pPr>
+        <w:pStyle w:val="ListParagraph"/>
+        <w:ind w:left="1080"/>
+      </w:pPr>
+    </w:p>
+    <w:p>
+      <w:pPr>
+        <w:pStyle w:val="ListParagraph"/>
+        <w:ind w:left="1080"/>
+      </w:pPr>
+    </w:p>
+    <w:p>
+      <w:pPr>
+        <w:pStyle w:val="ListParagraph"/>
+        <w:ind w:left="1080"/>
+      </w:pPr>
+    </w:p>
+    <w:p>
+      <w:pPr>
+        <w:pStyle w:val="ListParagraph"/>
+        <w:ind w:left="1080"/>
+      </w:pPr>
+    </w:p>
+    <w:p>
+      <w:pPr>
+        <w:pStyle w:val="ListParagraph"/>
+        <w:ind w:left="1080"/>
+      </w:pPr>
+    </w:p>
+    <w:p>
+      <w:pPr>
+        <w:pStyle w:val="ListParagraph"/>
+        <w:ind w:left="1080"/>
+      </w:pPr>
+    </w:p>
+    <w:p>
+      <w:pPr>
+        <w:pStyle w:val="ListParagraph"/>
+        <w:ind w:left="1080"/>
+      </w:pPr>
+    </w:p>
+    <w:p>
+      <w:pPr>
+        <w:pStyle w:val="ListParagraph"/>
+        <w:ind w:left="1080"/>
+      </w:pPr>
+    </w:p>
+    <w:p>
+      <w:pPr>
+        <w:pStyle w:val="ListParagraph"/>
+        <w:ind w:left="1080"/>
+      </w:pPr>
+    </w:p>
+    <w:p>
+      <w:pPr>
+        <w:pStyle w:val="ListParagraph"/>
+        <w:ind w:left="1080"/>
+      </w:pPr>
+    </w:p>
+    <w:p>
+      <w:pPr>
+        <w:pStyle w:val="ListParagraph"/>
+        <w:ind w:left="1080"/>
+      </w:pPr>
+    </w:p>
+    <w:p>
+      <w:pPr>
+        <w:pStyle w:val="ListParagraph"/>
+        <w:ind w:left="1080"/>
+      </w:pPr>
+    </w:p>
+    <w:p>
+      <w:pPr>
+        <w:pStyle w:val="ListParagraph"/>
+        <w:ind w:left="1080"/>
+      </w:pPr>
+    </w:p>
+    <w:p>
+      <w:pPr>
+        <w:pStyle w:val="ListParagraph"/>
+        <w:ind w:left="1080"/>
+      </w:pPr>
+    </w:p>
+    <w:p>
+      <w:pPr>
+        <w:pStyle w:val="ListParagraph"/>
+        <w:ind w:left="1080"/>
+      </w:pPr>
+    </w:p>
+    <w:p>
+      <w:pPr>
+        <w:pStyle w:val="ListParagraph"/>
+        <w:ind w:left="1080"/>
+      </w:pPr>
+    </w:p>
+    <w:p>
+      <w:pPr>
+        <w:pStyle w:val="ListParagraph"/>
+        <w:ind w:left="1080"/>
+      </w:pPr>
+    </w:p>
+    <w:p>
+      <w:pPr>
+        <w:pStyle w:val="ListParagraph"/>
+        <w:ind w:left="1080"/>
+      </w:pPr>
+    </w:p>
+    <w:p>
+      <w:pPr>
+        <w:pStyle w:val="ListParagraph"/>
+        <w:ind w:left="1080"/>
+      </w:pPr>
+    </w:p>
+    <w:p/>
+    <w:p/>
+    <w:p>
+      <w:r>
+        <w:lastRenderedPageBreak/>
+        <w:t>MSMap</w:t>
+      </w:r>
+    </w:p>
+    <w:p>
+      <w:pPr>
+        <w:pStyle w:val="ListParagraph"/>
+        <w:numPr>
+          <w:ilvl w:val="0"/>
+          <w:numId w:val="1"/>
+        </w:numPr>
+      </w:pPr>
+      <w:r>
+        <w:t>Constructor will take in 3 int</w:t>
+      </w:r>
+      <w:r>
+        <w:t>egers:</w:t>
+      </w:r>
+      <w:r>
+        <w:t xml:space="preserve"> x</w:t>
+      </w:r>
+      <w:r>
+        <w:t xml:space="preserve">, y, </w:t>
+      </w:r>
+      <w:r>
+        <w:t>and bombs.</w:t>
+      </w:r>
+    </w:p>
+    <w:p>
+      <w:pPr>
+        <w:pStyle w:val="ListParagraph"/>
+        <w:numPr>
+          <w:ilvl w:val="0"/>
+          <w:numId w:val="1"/>
+        </w:numPr>
+      </w:pPr>
+      <w:r>
+        <w:t>Might take in some other shit.</w:t>
+      </w:r>
+    </w:p>
+    <w:p>
+      <w:pPr>
+        <w:pStyle w:val="ListParagraph"/>
+        <w:numPr>
+          <w:ilvl w:val="0"/>
+          <w:numId w:val="1"/>
+        </w:numPr>
+      </w:pPr>
+      <w:r>
+        <w:t>Is held through-out the game, and is called to check what exists where and is to show the values to be sent to the file – as in it is used to hold data</w:t>
+      </w:r>
+      <w:r>
+        <w:t>.</w:t>
+      </w:r>
+    </w:p>
+    <w:p>
+      <w:pPr>
+        <w:pStyle w:val="ListParagraph"/>
+        <w:numPr>
+          <w:ilvl w:val="0"/>
+          <w:numId w:val="1"/>
+        </w:numPr>
+      </w:pPr>
+      <w:r>
+        <w:t>Uses a 2 d array, which will be of CellHold type.</w:t>
+      </w:r>
+    </w:p>
+    <w:p>
+      <w:pPr>
+        <w:pStyle w:val="ListParagraph"/>
+        <w:numPr>
+          <w:ilvl w:val="0"/>
+          <w:numId w:val="1"/>
+        </w:numPr>
+      </w:pPr>
+      <w:r>
+        <w:t>ADT that will create a map for minesweeper – meaning its bomb and number locations. It stores them in itself as object type CellHold – which will have either Bomb, Number, Blank set to true</w:t>
+      </w:r>
+      <w:r>
+        <w:t xml:space="preserve"> – or have 9 </w:t>
+      </w:r>
       <w:bookmarkStart w:id="0" w:name="_GoBack"/>
       <w:bookmarkEnd w:id="0"/>
-    </w:p>
-    <w:p>
-      <w:pPr>
-        <w:pStyle w:val="ListParagraph"/>
-        <w:ind w:left="1080"/>
-      </w:pPr>
-    </w:p>
-    <w:p>
-      <w:pPr>
-        <w:pStyle w:val="ListParagraph"/>
-        <w:ind w:left="1080"/>
-      </w:pPr>
-    </w:p>
-    <w:p>
-      <w:pPr>
-        <w:pStyle w:val="ListParagraph"/>
-        <w:ind w:left="1080"/>
-      </w:pPr>
-    </w:p>
-    <w:p>
-      <w:pPr>
-        <w:pStyle w:val="ListParagraph"/>
-        <w:ind w:left="1080"/>
-      </w:pPr>
-    </w:p>
-    <w:p>
-      <w:pPr>
-        <w:pStyle w:val="ListParagraph"/>
-        <w:ind w:left="1080"/>
-      </w:pPr>
-    </w:p>
-    <w:p>
-      <w:pPr>
-        <w:pStyle w:val="ListParagraph"/>
-        <w:ind w:left="1080"/>
-      </w:pPr>
-    </w:p>
-    <w:p>
-      <w:pPr>
-        <w:pStyle w:val="ListParagraph"/>
-        <w:ind w:left="1080"/>
-      </w:pPr>
-    </w:p>
-    <w:p>
-      <w:pPr>
-        <w:pStyle w:val="ListParagraph"/>
-        <w:ind w:left="1080"/>
-      </w:pPr>
-    </w:p>
-    <w:p>
-      <w:pPr>
-        <w:pStyle w:val="ListParagraph"/>
-        <w:ind w:left="1080"/>
-      </w:pPr>
-    </w:p>
-    <w:p>
-      <w:pPr>
-        <w:pStyle w:val="ListParagraph"/>
-        <w:ind w:left="1080"/>
-      </w:pPr>
-    </w:p>
-    <w:p>
-      <w:pPr>
-        <w:pStyle w:val="ListParagraph"/>
-        <w:ind w:left="1080"/>
-      </w:pPr>
-    </w:p>
-    <w:p>
-      <w:pPr>
-        <w:pStyle w:val="ListParagraph"/>
-        <w:ind w:left="1080"/>
-      </w:pPr>
-    </w:p>
-    <w:p>
-      <w:pPr>
-        <w:pStyle w:val="ListParagraph"/>
-        <w:ind w:left="1080"/>
-      </w:pPr>
-    </w:p>
-    <w:p>
-      <w:pPr>
-        <w:pStyle w:val="ListParagraph"/>
-        <w:ind w:left="1080"/>
-      </w:pPr>
-    </w:p>
-    <w:p>
-      <w:pPr>
-        <w:pStyle w:val="ListParagraph"/>
-        <w:ind w:left="1080"/>
-      </w:pPr>
-    </w:p>
-    <w:p>
-      <w:pPr>
-        <w:pStyle w:val="ListParagraph"/>
-        <w:ind w:left="1080"/>
-      </w:pPr>
-    </w:p>
-    <w:p>
-      <w:pPr>
-        <w:pStyle w:val="ListParagraph"/>
-        <w:ind w:left="1080"/>
-      </w:pPr>
-    </w:p>
-    <w:p>
-      <w:pPr>
-        <w:pStyle w:val="ListParagraph"/>
-        <w:ind w:left="1080"/>
-      </w:pPr>
-    </w:p>
-    <w:p>
-      <w:pPr>
-        <w:pStyle w:val="ListParagraph"/>
-        <w:ind w:left="1080"/>
-      </w:pPr>
-    </w:p>
-    <w:p>
-      <w:pPr>
-        <w:pStyle w:val="ListParagraph"/>
-        <w:ind w:left="1080"/>
-      </w:pPr>
-    </w:p>
-    <w:p>
-      <w:pPr>
-        <w:pStyle w:val="ListParagraph"/>
-        <w:ind w:left="1080"/>
-      </w:pPr>
-    </w:p>
-    <w:p>
-      <w:pPr>
-        <w:pStyle w:val="ListParagraph"/>
-        <w:ind w:left="1080"/>
-      </w:pPr>
-    </w:p>
-    <w:p>
-      <w:pPr>
-        <w:pStyle w:val="ListParagraph"/>
-        <w:ind w:left="1080"/>
-      </w:pPr>
-    </w:p>
-    <w:p>
-      <w:pPr>
-        <w:pStyle w:val="ListParagraph"/>
-        <w:ind w:left="1080"/>
-      </w:pPr>
-    </w:p>
-    <w:p>
-      <w:pPr>
-        <w:pStyle w:val="ListParagraph"/>
-        <w:ind w:left="1080"/>
-      </w:pPr>
-    </w:p>
-    <w:p>
-      <w:pPr>
-        <w:pStyle w:val="ListParagraph"/>
-        <w:ind w:left="1080"/>
-      </w:pPr>
-    </w:p>
-    <w:p>
-      <w:pPr>
-        <w:pStyle w:val="ListParagraph"/>
-        <w:ind w:left="1080"/>
-      </w:pPr>
-    </w:p>
-    <w:p>
-      <w:pPr>
-        <w:pStyle w:val="ListParagraph"/>
-        <w:ind w:left="1080"/>
-      </w:pPr>
-    </w:p>
-    <w:p>
-      <w:pPr>
-        <w:pStyle w:val="ListParagraph"/>
-        <w:ind w:left="1080"/>
-      </w:pPr>
-    </w:p>
-    <w:p/>
-    <w:p/>
-    <w:p>
-      <w:r>
-        <w:t>MSMap</w:t>
-      </w:r>
-    </w:p>
-    <w:p>
-      <w:pPr>
-        <w:pStyle w:val="ListParagraph"/>
-        <w:numPr>
-          <w:ilvl w:val="0"/>
-          <w:numId w:val="1"/>
-        </w:numPr>
-      </w:pPr>
-      <w:r>
-        <w:t>Constructor will take in 3 int</w:t>
-      </w:r>
-      <w:r>
-        <w:t>egers:</w:t>
-      </w:r>
-      <w:r>
-        <w:t xml:space="preserve"> x</w:t>
-      </w:r>
-      <w:r>
-        <w:t xml:space="preserve">, y, </w:t>
-      </w:r>
-      <w:r>
-        <w:t>and bombs.</w:t>
-      </w:r>
-    </w:p>
-    <w:p>
-      <w:pPr>
-        <w:pStyle w:val="ListParagraph"/>
-        <w:numPr>
-          <w:ilvl w:val="0"/>
-          <w:numId w:val="1"/>
-        </w:numPr>
-      </w:pPr>
-      <w:r>
-        <w:t>Might take in some other shit.</w:t>
-      </w:r>
-    </w:p>
-    <w:p>
-      <w:pPr>
-        <w:pStyle w:val="ListParagraph"/>
-        <w:numPr>
-          <w:ilvl w:val="0"/>
-          <w:numId w:val="1"/>
-        </w:numPr>
-      </w:pPr>
-      <w:r>
-        <w:t>Is held through-out the game, and is called to check what exists where and is to show the values to be sent to the file – as in it is used to hold data</w:t>
-      </w:r>
-      <w:r>
-        <w:t>.</w:t>
-      </w:r>
-    </w:p>
-    <w:p>
-      <w:pPr>
-        <w:pStyle w:val="ListParagraph"/>
-        <w:numPr>
-          <w:ilvl w:val="0"/>
-          <w:numId w:val="1"/>
-        </w:numPr>
-      </w:pPr>
-      <w:r>
-        <w:t>Uses a 2 d array, which will be of CellHold type.</w:t>
-      </w:r>
-    </w:p>
-    <w:p>
-      <w:pPr>
-        <w:pStyle w:val="ListParagraph"/>
-        <w:numPr>
-          <w:ilvl w:val="0"/>
-          <w:numId w:val="1"/>
-        </w:numPr>
-      </w:pPr>
-      <w:r>
-        <w:t>ADT that will create a map for minesweeper – meaning its bomb and number locations. It stores them in itself as object type CellHold – which will have either Bomb, Number, Blank set to true</w:t>
-      </w:r>
-      <w:r>
-        <w:t xml:space="preserve"> – or have -1 be a bomb, 0 be a blank and 1-8 be the number </w:t>
+      <w:r>
+        <w:t xml:space="preserve">be a bomb, 0 be a blank and 1-8 be the number </w:t>
       </w:r>
     </w:p>
     <w:p>
@@ -1031,6 +1075,7 @@
     <w:p/>
     <w:p>
       <w:r>
+        <w:lastRenderedPageBreak/>
         <w:t>CellHold</w:t>
       </w:r>
     </w:p>
@@ -1133,6 +1178,7 @@
     <w:p/>
     <w:p>
       <w:r>
+        <w:lastRenderedPageBreak/>
         <w:t>GUI interface</w:t>
       </w:r>
     </w:p>
@@ -1303,6 +1349,37 @@
       <w:r>
         <w:t>The GUI should include instructions in the initial setup phase</w:t>
       </w:r>
+    </w:p>
+    <w:p>
+      <w:pPr>
+        <w:pStyle w:val="ListParagraph"/>
+        <w:numPr>
+          <w:ilvl w:val="0"/>
+          <w:numId w:val="1"/>
+        </w:numPr>
+      </w:pPr>
+      <w:r>
+        <w:t xml:space="preserve">NOTE – make it so that the </w:t>
+      </w:r>
+      <w:proofErr w:type="spellStart"/>
+      <w:proofErr w:type="gramStart"/>
+      <w:r>
+        <w:t>gui</w:t>
+      </w:r>
+      <w:proofErr w:type="spellEnd"/>
+      <w:proofErr w:type="gramEnd"/>
+      <w:r>
+        <w:t xml:space="preserve"> has capacity for error messages – an option string passed into it. </w:t>
+      </w:r>
+    </w:p>
+    <w:p>
+      <w:pPr>
+        <w:pStyle w:val="ListParagraph"/>
+        <w:numPr>
+          <w:ilvl w:val="0"/>
+          <w:numId w:val="1"/>
+        </w:numPr>
+      </w:pPr>
     </w:p>
     <w:sectPr>
       <w:pgSz w:w="12240" w:h="15840"/>
@@ -1312,6 +1389,56 @@
     </w:sectPr>
   </w:body>
 </w:document>
+</file>
+
+<file path=word/endnotes.xml><?xml version="1.0" encoding="utf-8"?>
+<w:endnotes xmlns:wpc="http://schemas.microsoft.com/office/word/2010/wordprocessingCanvas" xmlns:mc="http://schemas.openxmlformats.org/markup-compatibility/2006" xmlns:o="urn:schemas-microsoft-com:office:office" xmlns:r="http://schemas.openxmlformats.org/officeDocument/2006/relationships" xmlns:m="http://schemas.openxmlformats.org/officeDocument/2006/math" xmlns:v="urn:schemas-microsoft-com:vml" xmlns:wp14="http://schemas.microsoft.com/office/word/2010/wordprocessingDrawing" xmlns:wp="http://schemas.openxmlformats.org/drawingml/2006/wordprocessingDrawing" xmlns:w10="urn:schemas-microsoft-com:office:word" xmlns:w="http://schemas.openxmlformats.org/wordprocessingml/2006/main" xmlns:w14="http://schemas.microsoft.com/office/word/2010/wordml" xmlns:w15="http://schemas.microsoft.com/office/word/2012/wordml" xmlns:wpg="http://schemas.microsoft.com/office/word/2010/wordprocessingGroup" xmlns:wpi="http://schemas.microsoft.com/office/word/2010/wordprocessingInk" xmlns:wne="http://schemas.microsoft.com/office/word/2006/wordml" xmlns:wps="http://schemas.microsoft.com/office/word/2010/wordprocessingShape" mc:Ignorable="w14 w15 wp14">
+  <w:endnote w:type="separator" w:id="-1">
+    <w:p>
+      <w:pPr>
+        <w:spacing w:after="0" w:line="240" w:lineRule="auto"/>
+      </w:pPr>
+      <w:r>
+        <w:separator/>
+      </w:r>
+    </w:p>
+  </w:endnote>
+  <w:endnote w:type="continuationSeparator" w:id="0">
+    <w:p>
+      <w:pPr>
+        <w:spacing w:after="0" w:line="240" w:lineRule="auto"/>
+      </w:pPr>
+      <w:r>
+        <w:continuationSeparator/>
+      </w:r>
+    </w:p>
+  </w:endnote>
+</w:endnotes>
+</file>
+
+<file path=word/footnotes.xml><?xml version="1.0" encoding="utf-8"?>
+<w:footnotes xmlns:wpc="http://schemas.microsoft.com/office/word/2010/wordprocessingCanvas" xmlns:mc="http://schemas.openxmlformats.org/markup-compatibility/2006" xmlns:o="urn:schemas-microsoft-com:office:office" xmlns:r="http://schemas.openxmlformats.org/officeDocument/2006/relationships" xmlns:m="http://schemas.openxmlformats.org/officeDocument/2006/math" xmlns:v="urn:schemas-microsoft-com:vml" xmlns:wp14="http://schemas.microsoft.com/office/word/2010/wordprocessingDrawing" xmlns:wp="http://schemas.openxmlformats.org/drawingml/2006/wordprocessingDrawing" xmlns:w10="urn:schemas-microsoft-com:office:word" xmlns:w="http://schemas.openxmlformats.org/wordprocessingml/2006/main" xmlns:w14="http://schemas.microsoft.com/office/word/2010/wordml" xmlns:w15="http://schemas.microsoft.com/office/word/2012/wordml" xmlns:wpg="http://schemas.microsoft.com/office/word/2010/wordprocessingGroup" xmlns:wpi="http://schemas.microsoft.com/office/word/2010/wordprocessingInk" xmlns:wne="http://schemas.microsoft.com/office/word/2006/wordml" xmlns:wps="http://schemas.microsoft.com/office/word/2010/wordprocessingShape" mc:Ignorable="w14 w15 wp14">
+  <w:footnote w:type="separator" w:id="-1">
+    <w:p>
+      <w:pPr>
+        <w:spacing w:after="0" w:line="240" w:lineRule="auto"/>
+      </w:pPr>
+      <w:r>
+        <w:separator/>
+      </w:r>
+    </w:p>
+  </w:footnote>
+  <w:footnote w:type="continuationSeparator" w:id="0">
+    <w:p>
+      <w:pPr>
+        <w:spacing w:after="0" w:line="240" w:lineRule="auto"/>
+      </w:pPr>
+      <w:r>
+        <w:continuationSeparator/>
+      </w:r>
+    </w:p>
+  </w:footnote>
+</w:footnotes>
 </file>
 
 <file path=word/numbering.xml><?xml version="1.0" encoding="utf-8"?>
@@ -1866,6 +1993,50 @@
       <w:contextualSpacing/>
     </w:pPr>
   </w:style>
+  <w:style w:type="paragraph" w:styleId="Header">
+    <w:name w:val="header"/>
+    <w:basedOn w:val="Normal"/>
+    <w:link w:val="HeaderChar"/>
+    <w:uiPriority w:val="99"/>
+    <w:unhideWhenUsed/>
+    <w:rsid w:val="00490AF8"/>
+    <w:pPr>
+      <w:tabs>
+        <w:tab w:val="center" w:pos="4680"/>
+        <w:tab w:val="right" w:pos="9360"/>
+      </w:tabs>
+      <w:spacing w:after="0" w:line="240" w:lineRule="auto"/>
+    </w:pPr>
+  </w:style>
+  <w:style w:type="character" w:customStyle="1" w:styleId="HeaderChar">
+    <w:name w:val="Header Char"/>
+    <w:basedOn w:val="DefaultParagraphFont"/>
+    <w:link w:val="Header"/>
+    <w:uiPriority w:val="99"/>
+    <w:rsid w:val="00490AF8"/>
+  </w:style>
+  <w:style w:type="paragraph" w:styleId="Footer">
+    <w:name w:val="footer"/>
+    <w:basedOn w:val="Normal"/>
+    <w:link w:val="FooterChar"/>
+    <w:uiPriority w:val="99"/>
+    <w:unhideWhenUsed/>
+    <w:rsid w:val="00490AF8"/>
+    <w:pPr>
+      <w:tabs>
+        <w:tab w:val="center" w:pos="4680"/>
+        <w:tab w:val="right" w:pos="9360"/>
+      </w:tabs>
+      <w:spacing w:after="0" w:line="240" w:lineRule="auto"/>
+    </w:pPr>
+  </w:style>
+  <w:style w:type="character" w:customStyle="1" w:styleId="FooterChar">
+    <w:name w:val="Footer Char"/>
+    <w:basedOn w:val="DefaultParagraphFont"/>
+    <w:link w:val="Footer"/>
+    <w:uiPriority w:val="99"/>
+    <w:rsid w:val="00490AF8"/>
+  </w:style>
 </w:styles>
 </file>
 

</xml_diff>

<commit_message>
finished the gui driver to automatically play the game of minesweeper, still need to update files to account for the new methods
</commit_message>
<xml_diff>
--- a/MineSweeper/MineSweeperV2/MineSweeperPlan.docx
+++ b/MineSweeper/MineSweeperV2/MineSweeperPlan.docx
@@ -570,59 +570,31 @@
         </w:numPr>
       </w:pPr>
       <w:r>
-        <w:t>Run a test to make SURE that the spot that was selected is legal. (</w:t>
-      </w:r>
-      <w:proofErr w:type="gramStart"/>
-      <w:r>
-        <w:t>double</w:t>
-      </w:r>
-      <w:proofErr w:type="gramEnd"/>
-      <w:r>
-        <w:t xml:space="preserve"> safe – just check that it wasn’t already selected before – shouldn’t be possible but never hurts to check).</w:t>
-      </w:r>
-    </w:p>
-    <w:p>
-      <w:pPr>
-        <w:pStyle w:val="ListParagraph"/>
-        <w:numPr>
-          <w:ilvl w:val="0"/>
-          <w:numId w:val="1"/>
-        </w:numPr>
-      </w:pPr>
-      <w:r>
-        <w:t xml:space="preserve">If it has, just call </w:t>
-      </w:r>
-      <w:proofErr w:type="spellStart"/>
-      <w:proofErr w:type="gramStart"/>
-      <w:r>
-        <w:t>gui</w:t>
-      </w:r>
-      <w:proofErr w:type="spellEnd"/>
-      <w:proofErr w:type="gramEnd"/>
-      <w:r>
-        <w:t xml:space="preserve"> – maybe include an error message?</w:t>
-      </w:r>
-    </w:p>
-    <w:p>
-      <w:pPr>
-        <w:pStyle w:val="ListParagraph"/>
-        <w:numPr>
-          <w:ilvl w:val="0"/>
-          <w:numId w:val="1"/>
-        </w:numPr>
-      </w:pPr>
-      <w:r>
-        <w:t xml:space="preserve">NOTE – make it so that the </w:t>
-      </w:r>
-      <w:proofErr w:type="spellStart"/>
-      <w:proofErr w:type="gramStart"/>
-      <w:r>
-        <w:t>gui</w:t>
-      </w:r>
-      <w:proofErr w:type="spellEnd"/>
-      <w:proofErr w:type="gramEnd"/>
-      <w:r>
-        <w:t xml:space="preserve"> has capacity for error messages – an option string passed into it. </w:t>
+        <w:t>Run a test to make SURE that the spot that was selected is legal. (double safe – just check that it wasn’t already selected before – shouldn’t be possible but never hurts to check).</w:t>
+      </w:r>
+    </w:p>
+    <w:p>
+      <w:pPr>
+        <w:pStyle w:val="ListParagraph"/>
+        <w:numPr>
+          <w:ilvl w:val="0"/>
+          <w:numId w:val="1"/>
+        </w:numPr>
+      </w:pPr>
+      <w:r>
+        <w:t>If it has, just call gui – maybe include an error message?</w:t>
+      </w:r>
+    </w:p>
+    <w:p>
+      <w:pPr>
+        <w:pStyle w:val="ListParagraph"/>
+        <w:numPr>
+          <w:ilvl w:val="0"/>
+          <w:numId w:val="1"/>
+        </w:numPr>
+      </w:pPr>
+      <w:r>
+        <w:t xml:space="preserve">NOTE – make it so that the gui has capacity for error messages – an option string passed into it. </w:t>
       </w:r>
     </w:p>
     <w:p>
@@ -774,89 +746,92 @@
     <w:p>
       <w:r>
         <w:lastRenderedPageBreak/>
-        <w:t>MSMap</w:t>
-      </w:r>
-    </w:p>
-    <w:p>
-      <w:pPr>
-        <w:pStyle w:val="ListParagraph"/>
-        <w:numPr>
-          <w:ilvl w:val="0"/>
-          <w:numId w:val="1"/>
-        </w:numPr>
-      </w:pPr>
-      <w:r>
-        <w:t>Constructor will take in 3 int</w:t>
-      </w:r>
-      <w:r>
-        <w:t>egers:</w:t>
-      </w:r>
-      <w:r>
-        <w:t xml:space="preserve"> x</w:t>
-      </w:r>
-      <w:r>
-        <w:t xml:space="preserve">, y, </w:t>
-      </w:r>
-      <w:r>
-        <w:t>and bombs.</w:t>
-      </w:r>
-    </w:p>
-    <w:p>
-      <w:pPr>
-        <w:pStyle w:val="ListParagraph"/>
-        <w:numPr>
-          <w:ilvl w:val="0"/>
-          <w:numId w:val="1"/>
-        </w:numPr>
-      </w:pPr>
-      <w:r>
-        <w:t>Might take in some other shit.</w:t>
-      </w:r>
-    </w:p>
-    <w:p>
-      <w:pPr>
-        <w:pStyle w:val="ListParagraph"/>
-        <w:numPr>
-          <w:ilvl w:val="0"/>
-          <w:numId w:val="1"/>
-        </w:numPr>
-      </w:pPr>
-      <w:r>
-        <w:t>Is held through-out the game, and is called to check what exists where and is to show the values to be sent to the file – as in it is used to hold data</w:t>
-      </w:r>
-      <w:r>
-        <w:t>.</w:t>
-      </w:r>
-    </w:p>
-    <w:p>
-      <w:pPr>
-        <w:pStyle w:val="ListParagraph"/>
-        <w:numPr>
-          <w:ilvl w:val="0"/>
-          <w:numId w:val="1"/>
-        </w:numPr>
-      </w:pPr>
-      <w:r>
-        <w:t>Uses a 2 d array, which will be of CellHold type.</w:t>
-      </w:r>
-    </w:p>
-    <w:p>
-      <w:pPr>
-        <w:pStyle w:val="ListParagraph"/>
-        <w:numPr>
-          <w:ilvl w:val="0"/>
-          <w:numId w:val="1"/>
-        </w:numPr>
-      </w:pPr>
-      <w:r>
-        <w:t>ADT that will create a map for minesweeper – meaning its bomb and number locations. It stores them in itself as object type CellHold – which will have either Bomb, Number, Blank set to true</w:t>
-      </w:r>
-      <w:r>
-        <w:t xml:space="preserve"> – or have 9 </w:t>
+        <w:t>MSM</w:t>
       </w:r>
       <w:bookmarkStart w:id="0" w:name="_GoBack"/>
       <w:bookmarkEnd w:id="0"/>
       <w:r>
+        <w:t>ap</w:t>
+      </w:r>
+    </w:p>
+    <w:p>
+      <w:pPr>
+        <w:pStyle w:val="ListParagraph"/>
+        <w:numPr>
+          <w:ilvl w:val="0"/>
+          <w:numId w:val="1"/>
+        </w:numPr>
+      </w:pPr>
+      <w:r>
+        <w:t>Constructor will take in 3 int</w:t>
+      </w:r>
+      <w:r>
+        <w:t>egers:</w:t>
+      </w:r>
+      <w:r>
+        <w:t xml:space="preserve"> x</w:t>
+      </w:r>
+      <w:r>
+        <w:t xml:space="preserve">, y, </w:t>
+      </w:r>
+      <w:r>
+        <w:t>and bombs.</w:t>
+      </w:r>
+    </w:p>
+    <w:p>
+      <w:pPr>
+        <w:pStyle w:val="ListParagraph"/>
+        <w:numPr>
+          <w:ilvl w:val="0"/>
+          <w:numId w:val="1"/>
+        </w:numPr>
+      </w:pPr>
+      <w:r>
+        <w:t>Might take in some other shit.</w:t>
+      </w:r>
+    </w:p>
+    <w:p>
+      <w:pPr>
+        <w:pStyle w:val="ListParagraph"/>
+        <w:numPr>
+          <w:ilvl w:val="0"/>
+          <w:numId w:val="1"/>
+        </w:numPr>
+      </w:pPr>
+      <w:r>
+        <w:t>Is held through-out the game, and is called to check what exists where and is to show the values to be sent to the file – as in it is used to hold data</w:t>
+      </w:r>
+      <w:r>
+        <w:t>.</w:t>
+      </w:r>
+    </w:p>
+    <w:p>
+      <w:pPr>
+        <w:pStyle w:val="ListParagraph"/>
+        <w:numPr>
+          <w:ilvl w:val="0"/>
+          <w:numId w:val="1"/>
+        </w:numPr>
+      </w:pPr>
+      <w:r>
+        <w:t>Uses a 2 d array, which will be of CellHold type.</w:t>
+      </w:r>
+    </w:p>
+    <w:p>
+      <w:pPr>
+        <w:pStyle w:val="ListParagraph"/>
+        <w:numPr>
+          <w:ilvl w:val="0"/>
+          <w:numId w:val="1"/>
+        </w:numPr>
+      </w:pPr>
+      <w:r>
+        <w:t>ADT that will create a map for minesweeper – meaning its bomb and number locations. It stores them in itself as object type CellHold – which will have either Bomb, Number, Blank set to true</w:t>
+      </w:r>
+      <w:r>
+        <w:t xml:space="preserve"> – or have 9 </w:t>
+      </w:r>
+      <w:r>
         <w:t xml:space="preserve">be a bomb, 0 be a blank and 1-8 be the number </w:t>
       </w:r>
     </w:p>
@@ -1127,18 +1102,10 @@
         </w:numPr>
       </w:pPr>
       <w:r>
-        <w:t xml:space="preserve">Includes a function called convertToChar which will convert these numbers into their corresponding character values (“b” or </w:t>
-      </w:r>
-      <w:proofErr w:type="gramStart"/>
-      <w:r>
-        <w:t xml:space="preserve">“ </w:t>
-      </w:r>
-      <w:r>
-        <w:t>“</w:t>
-      </w:r>
-      <w:proofErr w:type="gramEnd"/>
-      <w:r>
-        <w:t xml:space="preserve"> or</w:t>
+        <w:t xml:space="preserve">Includes a function called convertToChar which will convert these numbers into their corresponding character values (“b” or “ </w:t>
+      </w:r>
+      <w:r>
+        <w:t>“ or</w:t>
       </w:r>
       <w:r>
         <w:t xml:space="preserve"> “1-9”).</w:t>
@@ -1359,27 +1326,20 @@
         </w:numPr>
       </w:pPr>
       <w:r>
-        <w:t xml:space="preserve">NOTE – make it so that the </w:t>
-      </w:r>
-      <w:proofErr w:type="spellStart"/>
-      <w:proofErr w:type="gramStart"/>
-      <w:r>
-        <w:t>gui</w:t>
-      </w:r>
-      <w:proofErr w:type="spellEnd"/>
-      <w:proofErr w:type="gramEnd"/>
-      <w:r>
-        <w:t xml:space="preserve"> has capacity for error messages – an option string passed into it. </w:t>
-      </w:r>
-    </w:p>
-    <w:p>
-      <w:pPr>
-        <w:pStyle w:val="ListParagraph"/>
-        <w:numPr>
-          <w:ilvl w:val="0"/>
-          <w:numId w:val="1"/>
-        </w:numPr>
-      </w:pPr>
+        <w:t xml:space="preserve">NOTE – make it so that the gui has capacity for error messages – an option string passed into it. </w:t>
+      </w:r>
+    </w:p>
+    <w:p>
+      <w:pPr>
+        <w:pStyle w:val="ListParagraph"/>
+        <w:numPr>
+          <w:ilvl w:val="0"/>
+          <w:numId w:val="1"/>
+        </w:numPr>
+      </w:pPr>
+      <w:r>
+        <w:t xml:space="preserve">Might want to use an abstract class to act as an interface, this will let me have multiple test classes that I can just extend into other testing files…. Not sure WHEN il make this but I def should. Maybe il make it after im done the first gui, then just pull stuff out as an abstract class. </w:t>
+      </w:r>
     </w:p>
     <w:sectPr>
       <w:pgSz w:w="12240" w:h="15840"/>

</xml_diff>